<commit_message>
Finallised all the tasks. Added the rest of the reports
</commit_message>
<xml_diff>
--- a/Task 0/Отчет.docx
+++ b/Task 0/Отчет.docx
@@ -527,6 +527,13 @@
     </w:p>
     <w:sdt>
       <w:sdtPr>
+        <w:rPr>
+          <w:rFonts w:asciiTheme="minorHAnsi" w:eastAsiaTheme="minorHAnsi" w:hAnsiTheme="minorHAnsi" w:cstheme="minorBidi"/>
+          <w:color w:val="auto"/>
+          <w:sz w:val="22"/>
+          <w:szCs w:val="22"/>
+          <w:lang w:eastAsia="en-US"/>
+        </w:rPr>
         <w:id w:val="1087585689"/>
         <w:docPartObj>
           <w:docPartGallery w:val="Table of Contents"/>
@@ -535,23 +542,29 @@
       </w:sdtPr>
       <w:sdtEndPr>
         <w:rPr>
-          <w:rFonts w:asciiTheme="minorHAnsi" w:eastAsiaTheme="minorHAnsi" w:hAnsiTheme="minorHAnsi" w:cstheme="minorBidi"/>
           <w:b/>
           <w:bCs/>
-          <w:color w:val="auto"/>
-          <w:sz w:val="22"/>
-          <w:szCs w:val="22"/>
-          <w:lang w:eastAsia="en-US"/>
         </w:rPr>
       </w:sdtEndPr>
       <w:sdtContent>
         <w:p>
           <w:pPr>
             <w:pStyle w:val="af"/>
+            <w:jc w:val="center"/>
+            <w:rPr>
+              <w:rStyle w:val="a5"/>
+              <w:color w:val="auto"/>
+            </w:rPr>
           </w:pPr>
           <w:r>
-            <w:t>Оглавление</w:t>
+            <w:rPr>
+              <w:rStyle w:val="a5"/>
+              <w:color w:val="auto"/>
+            </w:rPr>
+            <w:t>Содержание</w:t>
           </w:r>
+          <w:bookmarkStart w:id="0" w:name="_GoBack"/>
+          <w:bookmarkEnd w:id="0"/>
         </w:p>
         <w:p>
           <w:pPr>
@@ -1144,14 +1157,14 @@
       <w:pPr>
         <w:pStyle w:val="1"/>
       </w:pPr>
-      <w:bookmarkStart w:id="0" w:name="_Toc507247964"/>
+      <w:bookmarkStart w:id="1" w:name="_Toc507247964"/>
       <w:r>
         <w:t xml:space="preserve">Цель </w:t>
       </w:r>
       <w:r>
         <w:t>и задачи</w:t>
       </w:r>
-      <w:bookmarkEnd w:id="0"/>
+      <w:bookmarkEnd w:id="1"/>
     </w:p>
     <w:p>
       <w:pPr>
@@ -1244,195 +1257,189 @@
       <w:pPr>
         <w:pStyle w:val="1"/>
       </w:pPr>
-      <w:bookmarkStart w:id="1" w:name="_Toc507247965"/>
+      <w:bookmarkStart w:id="2" w:name="_Toc507247965"/>
       <w:r>
         <w:t>Анализ предметной области, выбор инструментария</w:t>
       </w:r>
-      <w:bookmarkEnd w:id="1"/>
+      <w:bookmarkEnd w:id="2"/>
     </w:p>
     <w:p>
       <w:pPr>
         <w:pStyle w:val="a4"/>
+      </w:pPr>
+      <w:r>
+        <w:t xml:space="preserve">Для написания программ на </w:t>
+      </w:r>
+      <w:r>
         <w:rPr>
           <w:lang w:val="en-US"/>
         </w:rPr>
-      </w:pPr>
-      <w:r>
-        <w:t xml:space="preserve">Для написания программ на </w:t>
+        <w:t>Java</w:t>
+      </w:r>
+      <w:r>
+        <w:t xml:space="preserve"> </w:t>
+      </w:r>
+      <w:r>
+        <w:t xml:space="preserve">может быть использован обычный текстовый редактор, для удобства в данной работе использовался </w:t>
       </w:r>
       <w:r>
         <w:rPr>
           <w:lang w:val="en-US"/>
         </w:rPr>
+        <w:t>Notepad</w:t>
+      </w:r>
+      <w:r>
+        <w:t xml:space="preserve">++, </w:t>
+      </w:r>
+      <w:r>
+        <w:t xml:space="preserve">в дальнейшем будет использоваться редактор кода </w:t>
+      </w:r>
+      <w:r>
+        <w:rPr>
+          <w:lang w:val="en-US"/>
+        </w:rPr>
+        <w:t>Visual</w:t>
+      </w:r>
+      <w:r>
+        <w:t xml:space="preserve"> </w:t>
+      </w:r>
+      <w:r>
+        <w:rPr>
+          <w:lang w:val="en-US"/>
+        </w:rPr>
+        <w:t>Studio</w:t>
+      </w:r>
+      <w:r>
+        <w:t xml:space="preserve"> </w:t>
+      </w:r>
+      <w:r>
+        <w:rPr>
+          <w:lang w:val="en-US"/>
+        </w:rPr>
+        <w:t>Code</w:t>
+      </w:r>
+      <w:r>
+        <w:t>.</w:t>
+      </w:r>
+      <w:r>
+        <w:t xml:space="preserve"> </w:t>
+      </w:r>
+      <w:r>
+        <w:t xml:space="preserve">Для компиляции кода использовалась командная консоль </w:t>
+      </w:r>
+      <w:r>
+        <w:rPr>
+          <w:lang w:val="en-US"/>
+        </w:rPr>
+        <w:t>Windows</w:t>
+      </w:r>
+      <w:r>
+        <w:t xml:space="preserve">, </w:t>
+      </w:r>
+      <w:r>
+        <w:t xml:space="preserve">в дальнейшем для удобства также будет использоваться редактор кода </w:t>
+      </w:r>
+      <w:r>
+        <w:rPr>
+          <w:lang w:val="en-US"/>
+        </w:rPr>
+        <w:t>Visual</w:t>
+      </w:r>
+      <w:r>
+        <w:t xml:space="preserve"> </w:t>
+      </w:r>
+      <w:r>
+        <w:rPr>
+          <w:lang w:val="en-US"/>
+        </w:rPr>
+        <w:t>Studio</w:t>
+      </w:r>
+      <w:r>
+        <w:t xml:space="preserve"> </w:t>
+      </w:r>
+      <w:r>
+        <w:rPr>
+          <w:lang w:val="en-US"/>
+        </w:rPr>
+        <w:t>Code</w:t>
+      </w:r>
+      <w:r>
+        <w:t>.</w:t>
+      </w:r>
+      <w:r>
+        <w:t xml:space="preserve"> </w:t>
+      </w:r>
+      <w:r>
+        <w:t xml:space="preserve">В качестве компилятора кода использовался </w:t>
+      </w:r>
+      <w:r>
+        <w:rPr>
+          <w:lang w:val="en-US"/>
+        </w:rPr>
         <w:t>Java</w:t>
       </w:r>
       <w:r>
         <w:t xml:space="preserve"> </w:t>
       </w:r>
       <w:r>
-        <w:t xml:space="preserve">может быть использован обычный текстовый редактор, для удобства в данной работе использовался </w:t>
-      </w:r>
-      <w:r>
         <w:rPr>
           <w:lang w:val="en-US"/>
         </w:rPr>
-        <w:t>Notepad</w:t>
-      </w:r>
-      <w:r>
-        <w:t xml:space="preserve">++, </w:t>
-      </w:r>
-      <w:r>
-        <w:t xml:space="preserve">в дальнейшем будет использоваться редактор кода </w:t>
+        <w:t>Development</w:t>
+      </w:r>
+      <w:r>
+        <w:t xml:space="preserve"> </w:t>
       </w:r>
       <w:r>
         <w:rPr>
           <w:lang w:val="en-US"/>
         </w:rPr>
-        <w:t>Visual</w:t>
+        <w:t>Kit</w:t>
       </w:r>
       <w:r>
         <w:t xml:space="preserve"> </w:t>
       </w:r>
       <w:r>
+        <w:t xml:space="preserve">от компании </w:t>
+      </w:r>
+      <w:r>
         <w:rPr>
           <w:lang w:val="en-US"/>
         </w:rPr>
-        <w:t>Studio</w:t>
-      </w:r>
-      <w:r>
-        <w:t xml:space="preserve"> </w:t>
-      </w:r>
-      <w:r>
-        <w:rPr>
-          <w:lang w:val="en-US"/>
-        </w:rPr>
-        <w:t>Code</w:t>
+        <w:t>Oracle</w:t>
       </w:r>
       <w:r>
         <w:t>.</w:t>
       </w:r>
-      <w:r>
-        <w:t xml:space="preserve"> </w:t>
-      </w:r>
-      <w:r>
-        <w:t xml:space="preserve">Для компиляции кода использовалась командная консоль </w:t>
-      </w:r>
-      <w:r>
-        <w:rPr>
-          <w:lang w:val="en-US"/>
-        </w:rPr>
-        <w:t>Windows</w:t>
-      </w:r>
-      <w:r>
-        <w:t xml:space="preserve">, </w:t>
-      </w:r>
-      <w:r>
-        <w:t xml:space="preserve">в дальнейшем для удобства также будет использоваться редактор кода </w:t>
-      </w:r>
-      <w:r>
-        <w:rPr>
-          <w:lang w:val="en-US"/>
-        </w:rPr>
-        <w:t>Visual</w:t>
-      </w:r>
-      <w:r>
-        <w:t xml:space="preserve"> </w:t>
-      </w:r>
-      <w:r>
-        <w:rPr>
-          <w:lang w:val="en-US"/>
-        </w:rPr>
-        <w:t>Studio</w:t>
-      </w:r>
-      <w:r>
-        <w:t xml:space="preserve"> </w:t>
-      </w:r>
-      <w:r>
-        <w:rPr>
-          <w:lang w:val="en-US"/>
-        </w:rPr>
-        <w:t>Code</w:t>
-      </w:r>
-      <w:r>
-        <w:t>.</w:t>
-      </w:r>
-      <w:r>
-        <w:t xml:space="preserve"> </w:t>
-      </w:r>
-      <w:r>
-        <w:t xml:space="preserve">В качестве компилятора кода использовался </w:t>
-      </w:r>
-      <w:r>
-        <w:rPr>
-          <w:lang w:val="en-US"/>
-        </w:rPr>
-        <w:t>Java</w:t>
-      </w:r>
-      <w:r>
-        <w:t xml:space="preserve"> </w:t>
-      </w:r>
-      <w:r>
-        <w:rPr>
-          <w:lang w:val="en-US"/>
-        </w:rPr>
-        <w:t>Development</w:t>
-      </w:r>
-      <w:r>
-        <w:t xml:space="preserve"> </w:t>
-      </w:r>
-      <w:r>
-        <w:rPr>
-          <w:lang w:val="en-US"/>
-        </w:rPr>
-        <w:t>Kit</w:t>
-      </w:r>
-      <w:r>
-        <w:t xml:space="preserve"> </w:t>
-      </w:r>
-      <w:r>
-        <w:t xml:space="preserve">от компании </w:t>
-      </w:r>
-      <w:r>
-        <w:rPr>
-          <w:lang w:val="en-US"/>
-        </w:rPr>
-        <w:t>Oracle</w:t>
-      </w:r>
-      <w:r>
-        <w:t>.</w:t>
-      </w:r>
     </w:p>
     <w:p>
       <w:pPr>
         <w:pStyle w:val="a4"/>
-        <w:rPr>
-          <w:lang w:val="en-US"/>
-        </w:rPr>
       </w:pPr>
     </w:p>
     <w:p>
       <w:pPr>
         <w:pStyle w:val="1"/>
       </w:pPr>
-      <w:bookmarkStart w:id="2" w:name="_Toc507247966"/>
+      <w:bookmarkStart w:id="3" w:name="_Toc507247966"/>
       <w:r>
         <w:lastRenderedPageBreak/>
         <w:t>Объяснение функций</w:t>
       </w:r>
-      <w:bookmarkEnd w:id="2"/>
+      <w:bookmarkEnd w:id="3"/>
     </w:p>
     <w:p>
       <w:pPr>
         <w:pStyle w:val="2"/>
       </w:pPr>
-      <w:bookmarkStart w:id="3" w:name="_Toc507247967"/>
+      <w:bookmarkStart w:id="4" w:name="_Toc507247967"/>
       <w:r>
         <w:t>Простые числа</w:t>
       </w:r>
-      <w:bookmarkEnd w:id="3"/>
-    </w:p>
-    <w:bookmarkStart w:id="4" w:name="_MON_1580989033"/>
-    <w:bookmarkEnd w:id="4"/>
+      <w:bookmarkEnd w:id="4"/>
+    </w:p>
+    <w:bookmarkStart w:id="5" w:name="_MON_1580989033"/>
+    <w:bookmarkEnd w:id="5"/>
     <w:p>
       <w:pPr>
         <w:pStyle w:val="a4"/>
@@ -1463,7 +1470,7 @@
           <v:shape id="_x0000_i1025" type="#_x0000_t75" style="width:381.3pt;height:424.5pt" o:ole="">
             <v:imagedata r:id="rId9" o:title=""/>
           </v:shape>
-          <o:OLEObject Type="Embed" ProgID="Word.Document.12" ShapeID="_x0000_i1025" DrawAspect="Content" ObjectID="_1580990253" r:id="rId10">
+          <o:OLEObject Type="Embed" ProgID="Word.Document.12" ShapeID="_x0000_i1025" DrawAspect="Content" ObjectID="_1586513273" r:id="rId10">
             <o:FieldCodes>\s</o:FieldCodes>
           </o:OLEObject>
         </w:object>
@@ -1547,15 +1554,15 @@
       <w:pPr>
         <w:pStyle w:val="2"/>
       </w:pPr>
-      <w:bookmarkStart w:id="5" w:name="_Toc507247968"/>
+      <w:bookmarkStart w:id="6" w:name="_Toc507247968"/>
       <w:r>
         <w:lastRenderedPageBreak/>
         <w:t>Палиндромы</w:t>
       </w:r>
-      <w:bookmarkEnd w:id="5"/>
-    </w:p>
-    <w:bookmarkStart w:id="6" w:name="_MON_1580989201"/>
-    <w:bookmarkEnd w:id="6"/>
+      <w:bookmarkEnd w:id="6"/>
+    </w:p>
+    <w:bookmarkStart w:id="7" w:name="_MON_1580989201"/>
+    <w:bookmarkEnd w:id="7"/>
     <w:p>
       <w:pPr>
         <w:pStyle w:val="a4"/>
@@ -1566,7 +1573,7 @@
           <v:shape id="_x0000_i1026" type="#_x0000_t75" style="width:401.95pt;height:538.45pt" o:ole="">
             <v:imagedata r:id="rId11" o:title=""/>
           </v:shape>
-          <o:OLEObject Type="Embed" ProgID="Word.Document.12" ShapeID="_x0000_i1026" DrawAspect="Content" ObjectID="_1580990254" r:id="rId12">
+          <o:OLEObject Type="Embed" ProgID="Word.Document.12" ShapeID="_x0000_i1026" DrawAspect="Content" ObjectID="_1586513274" r:id="rId12">
             <o:FieldCodes>\s</o:FieldCodes>
           </o:OLEObject>
         </w:object>
@@ -1667,12 +1674,12 @@
       <w:pPr>
         <w:pStyle w:val="1"/>
       </w:pPr>
-      <w:bookmarkStart w:id="7" w:name="_Toc507247969"/>
+      <w:bookmarkStart w:id="8" w:name="_Toc507247969"/>
       <w:r>
         <w:lastRenderedPageBreak/>
         <w:t>Выводы</w:t>
       </w:r>
-      <w:bookmarkEnd w:id="7"/>
+      <w:bookmarkEnd w:id="8"/>
     </w:p>
     <w:p>
       <w:pPr>
@@ -1696,8 +1703,6 @@
       <w:r>
         <w:t>.</w:t>
       </w:r>
-      <w:bookmarkStart w:id="8" w:name="_GoBack"/>
-      <w:bookmarkEnd w:id="8"/>
     </w:p>
     <w:sectPr>
       <w:headerReference w:type="even" r:id="rId13"/>
@@ -1781,7 +1786,7 @@
           <w:rPr>
             <w:noProof/>
           </w:rPr>
-          <w:t>6</w:t>
+          <w:t>2</w:t>
         </w:r>
         <w:r>
           <w:fldChar w:fldCharType="end"/>
@@ -3242,7 +3247,7 @@
   <a:extraClrSchemeLst/>
   <a:extLst>
     <a:ext uri="{05A4C25C-085E-4340-85A3-A5531E510DB2}">
-      <thm15:themeFamily xmlns="" xmlns:thm15="http://schemas.microsoft.com/office/thememl/2012/main" name="Office Theme" id="{62F939B6-93AF-4DB8-9C6B-D6C7DFDC589F}" vid="{4A3C46E8-61CC-4603-A589-7422A47A8E4A}"/>
+      <thm15:themeFamily xmlns:thm15="http://schemas.microsoft.com/office/thememl/2012/main" xmlns="" name="Office Theme" id="{62F939B6-93AF-4DB8-9C6B-D6C7DFDC589F}" vid="{4A3C46E8-61CC-4603-A589-7422A47A8E4A}"/>
     </a:ext>
   </a:extLst>
 </a:theme>
@@ -3253,7 +3258,7 @@
 </file>
 
 <file path=customXml/itemProps1.xml><?xml version="1.0" encoding="utf-8"?>
-<ds:datastoreItem xmlns:ds="http://schemas.openxmlformats.org/officeDocument/2006/customXml" ds:itemID="{083FE9A1-1087-492F-8893-7C744B4E49E1}">
+<ds:datastoreItem xmlns:ds="http://schemas.openxmlformats.org/officeDocument/2006/customXml" ds:itemID="{1BEA61CD-6A86-4811-8B09-76294C5FD838}">
   <ds:schemaRefs>
     <ds:schemaRef ds:uri="http://schemas.openxmlformats.org/officeDocument/2006/bibliography"/>
   </ds:schemaRefs>

</xml_diff>